<commit_message>
added notes about edge detection and convolutions
</commit_message>
<xml_diff>
--- a/Course 4 - Convolutional Neural Networks/Week 1/Week 1 - Notes.docx
+++ b/Course 4 - Convolutional Neural Networks/Week 1/Week 1 - Notes.docx
@@ -91,8 +91,712 @@
     <w:p>
       <w:pPr>
         <w:rPr>
+          <w:sz w:val="24"/>
+          <w:szCs w:val="24"/>
+        </w:rPr>
+      </w:pPr>
+      <w:r>
+        <w:rPr>
+          <w:sz w:val="24"/>
+          <w:szCs w:val="24"/>
+        </w:rPr>
+        <w:t>There are multiple compute vision problems like image classification, object detection and neural style transfer</w:t>
+      </w:r>
+    </w:p>
+    <w:p>
+      <w:pPr>
+        <w:rPr>
+          <w:sz w:val="24"/>
+          <w:szCs w:val="24"/>
+        </w:rPr>
+      </w:pPr>
+      <w:r>
+        <w:rPr>
+          <w:sz w:val="24"/>
+          <w:szCs w:val="24"/>
+        </w:rPr>
+        <w:t>CNNs appeared because you cannot use classical fully connected NN to learn from images because the input size and the number of weights would be of the order of millions or even billions</w:t>
+      </w:r>
+    </w:p>
+    <w:p>
+      <w:pPr>
+        <w:rPr>
+          <w:sz w:val="24"/>
+          <w:szCs w:val="24"/>
+        </w:rPr>
+      </w:pPr>
+      <w:r>
+        <w:rPr>
+          <w:sz w:val="24"/>
+          <w:szCs w:val="24"/>
+        </w:rPr>
+        <w:drawing>
+          <wp:inline distT="0" distB="0" distL="0" distR="0" wp14:anchorId="053AD1C1" wp14:editId="54149A0C">
+            <wp:extent cx="3911600" cy="2796767"/>
+            <wp:effectExtent l="0" t="0" r="0" b="3810"/>
+            <wp:docPr id="1" name="Picture 1" descr="A picture containing handwriting, line, diagram, font&#10;&#10;Description automatically generated"/>
+            <wp:cNvGraphicFramePr>
+              <a:graphicFrameLocks xmlns:a="http://schemas.openxmlformats.org/drawingml/2006/main" noChangeAspect="1"/>
+            </wp:cNvGraphicFramePr>
+            <a:graphic xmlns:a="http://schemas.openxmlformats.org/drawingml/2006/main">
+              <a:graphicData uri="http://schemas.openxmlformats.org/drawingml/2006/picture">
+                <pic:pic xmlns:pic="http://schemas.openxmlformats.org/drawingml/2006/picture">
+                  <pic:nvPicPr>
+                    <pic:cNvPr id="1" name="Picture 1" descr="A picture containing handwriting, line, diagram, font&#10;&#10;Description automatically generated"/>
+                    <pic:cNvPicPr/>
+                  </pic:nvPicPr>
+                  <pic:blipFill rotWithShape="1">
+                    <a:blip r:embed="rId4"/>
+                    <a:srcRect t="2714"/>
+                    <a:stretch/>
+                  </pic:blipFill>
+                  <pic:spPr bwMode="auto">
+                    <a:xfrm>
+                      <a:off x="0" y="0"/>
+                      <a:ext cx="3916676" cy="2800396"/>
+                    </a:xfrm>
+                    <a:prstGeom prst="rect">
+                      <a:avLst/>
+                    </a:prstGeom>
+                    <a:ln>
+                      <a:noFill/>
+                    </a:ln>
+                    <a:extLst>
+                      <a:ext uri="{53640926-AAD7-44D8-BBD7-CCE9431645EC}">
+                        <a14:shadowObscured xmlns:a14="http://schemas.microsoft.com/office/drawing/2010/main"/>
+                      </a:ext>
+                    </a:extLst>
+                  </pic:spPr>
+                </pic:pic>
+              </a:graphicData>
+            </a:graphic>
+          </wp:inline>
+        </w:drawing>
+      </w:r>
+    </w:p>
+    <w:p>
+      <w:pPr>
+        <w:rPr>
+          <w:sz w:val="24"/>
+          <w:szCs w:val="24"/>
+        </w:rPr>
+      </w:pPr>
+    </w:p>
+    <w:p>
+      <w:pPr>
+        <w:rPr>
           <w:b/>
           <w:bCs/>
+          <w:sz w:val="24"/>
+          <w:szCs w:val="24"/>
+        </w:rPr>
+      </w:pPr>
+      <w:r>
+        <w:rPr>
+          <w:b/>
+          <w:bCs/>
+          <w:sz w:val="24"/>
+          <w:szCs w:val="24"/>
+        </w:rPr>
+        <w:t>Edge Detection Example</w:t>
+      </w:r>
+    </w:p>
+    <w:p>
+      <w:pPr>
+        <w:rPr>
+          <w:sz w:val="24"/>
+          <w:szCs w:val="24"/>
+        </w:rPr>
+      </w:pPr>
+      <w:r>
+        <w:rPr>
+          <w:sz w:val="24"/>
+          <w:szCs w:val="24"/>
+        </w:rPr>
+        <w:t xml:space="preserve">CNNs work based on finding features like edges (vertical, </w:t>
+      </w:r>
+      <w:r>
+        <w:rPr>
+          <w:sz w:val="24"/>
+          <w:szCs w:val="24"/>
+        </w:rPr>
+        <w:t>horizontal,</w:t>
+      </w:r>
+      <w:r>
+        <w:rPr>
+          <w:sz w:val="24"/>
+          <w:szCs w:val="24"/>
+        </w:rPr>
+        <w:t xml:space="preserve"> and so on)</w:t>
+      </w:r>
+    </w:p>
+    <w:p>
+      <w:pPr>
+        <w:rPr>
+          <w:sz w:val="24"/>
+          <w:szCs w:val="24"/>
+        </w:rPr>
+      </w:pPr>
+      <w:r>
+        <w:rPr>
+          <w:sz w:val="24"/>
+          <w:szCs w:val="24"/>
+        </w:rPr>
+        <w:t>To detect them we are using filters / kernels that are applied on images through the process of convolution</w:t>
+      </w:r>
+      <w:r>
+        <w:rPr>
+          <w:sz w:val="24"/>
+          <w:szCs w:val="24"/>
+        </w:rPr>
+        <w:t xml:space="preserve"> which means that you multiply each pixel with the corresponding filter value and in the end you just add the values</w:t>
+      </w:r>
+    </w:p>
+    <w:p>
+      <w:pPr>
+        <w:rPr>
+          <w:sz w:val="24"/>
+          <w:szCs w:val="24"/>
+        </w:rPr>
+      </w:pPr>
+      <w:r>
+        <w:rPr>
+          <w:sz w:val="24"/>
+          <w:szCs w:val="24"/>
+        </w:rPr>
+        <w:lastRenderedPageBreak/>
+        <w:drawing>
+          <wp:inline distT="0" distB="0" distL="0" distR="0" wp14:anchorId="1FE39DB4" wp14:editId="6D1BDFD4">
+            <wp:extent cx="5943600" cy="2736215"/>
+            <wp:effectExtent l="0" t="0" r="0" b="6985"/>
+            <wp:docPr id="2" name="Picture 2" descr="A screenshot of a whiteboard&#10;&#10;Description automatically generated with low confidence"/>
+            <wp:cNvGraphicFramePr>
+              <a:graphicFrameLocks xmlns:a="http://schemas.openxmlformats.org/drawingml/2006/main" noChangeAspect="1"/>
+            </wp:cNvGraphicFramePr>
+            <a:graphic xmlns:a="http://schemas.openxmlformats.org/drawingml/2006/main">
+              <a:graphicData uri="http://schemas.openxmlformats.org/drawingml/2006/picture">
+                <pic:pic xmlns:pic="http://schemas.openxmlformats.org/drawingml/2006/picture">
+                  <pic:nvPicPr>
+                    <pic:cNvPr id="2" name="Picture 2" descr="A screenshot of a whiteboard&#10;&#10;Description automatically generated with low confidence"/>
+                    <pic:cNvPicPr/>
+                  </pic:nvPicPr>
+                  <pic:blipFill>
+                    <a:blip r:embed="rId5"/>
+                    <a:stretch>
+                      <a:fillRect/>
+                    </a:stretch>
+                  </pic:blipFill>
+                  <pic:spPr>
+                    <a:xfrm>
+                      <a:off x="0" y="0"/>
+                      <a:ext cx="5943600" cy="2736215"/>
+                    </a:xfrm>
+                    <a:prstGeom prst="rect">
+                      <a:avLst/>
+                    </a:prstGeom>
+                  </pic:spPr>
+                </pic:pic>
+              </a:graphicData>
+            </a:graphic>
+          </wp:inline>
+        </w:drawing>
+      </w:r>
+    </w:p>
+    <w:p>
+      <w:pPr>
+        <w:rPr>
+          <w:sz w:val="24"/>
+          <w:szCs w:val="24"/>
+        </w:rPr>
+      </w:pPr>
+      <w:r>
+        <w:rPr>
+          <w:sz w:val="24"/>
+          <w:szCs w:val="24"/>
+        </w:rPr>
+        <w:t>Higher values denote shades of white</w:t>
+      </w:r>
+    </w:p>
+    <w:p>
+      <w:pPr>
+        <w:rPr>
+          <w:sz w:val="24"/>
+          <w:szCs w:val="24"/>
+        </w:rPr>
+      </w:pPr>
+      <w:r>
+        <w:rPr>
+          <w:sz w:val="24"/>
+          <w:szCs w:val="24"/>
+        </w:rPr>
+        <w:drawing>
+          <wp:inline distT="0" distB="0" distL="0" distR="0" wp14:anchorId="1CA78918" wp14:editId="31F68516">
+            <wp:extent cx="5943600" cy="2759498"/>
+            <wp:effectExtent l="0" t="0" r="0" b="3175"/>
+            <wp:docPr id="3" name="Picture 3" descr="A screenshot of a math game&#10;&#10;Description automatically generated with low confidence"/>
+            <wp:cNvGraphicFramePr>
+              <a:graphicFrameLocks xmlns:a="http://schemas.openxmlformats.org/drawingml/2006/main" noChangeAspect="1"/>
+            </wp:cNvGraphicFramePr>
+            <a:graphic xmlns:a="http://schemas.openxmlformats.org/drawingml/2006/main">
+              <a:graphicData uri="http://schemas.openxmlformats.org/drawingml/2006/picture">
+                <pic:pic xmlns:pic="http://schemas.openxmlformats.org/drawingml/2006/picture">
+                  <pic:nvPicPr>
+                    <pic:cNvPr id="3" name="Picture 3" descr="A screenshot of a math game&#10;&#10;Description automatically generated with low confidence"/>
+                    <pic:cNvPicPr/>
+                  </pic:nvPicPr>
+                  <pic:blipFill rotWithShape="1">
+                    <a:blip r:embed="rId6"/>
+                    <a:srcRect t="5509"/>
+                    <a:stretch/>
+                  </pic:blipFill>
+                  <pic:spPr bwMode="auto">
+                    <a:xfrm>
+                      <a:off x="0" y="0"/>
+                      <a:ext cx="5943600" cy="2759498"/>
+                    </a:xfrm>
+                    <a:prstGeom prst="rect">
+                      <a:avLst/>
+                    </a:prstGeom>
+                    <a:ln>
+                      <a:noFill/>
+                    </a:ln>
+                    <a:extLst>
+                      <a:ext uri="{53640926-AAD7-44D8-BBD7-CCE9431645EC}">
+                        <a14:shadowObscured xmlns:a14="http://schemas.microsoft.com/office/drawing/2010/main"/>
+                      </a:ext>
+                    </a:extLst>
+                  </pic:spPr>
+                </pic:pic>
+              </a:graphicData>
+            </a:graphic>
+          </wp:inline>
+        </w:drawing>
+      </w:r>
+    </w:p>
+    <w:p>
+      <w:pPr>
+        <w:rPr>
+          <w:sz w:val="24"/>
+          <w:szCs w:val="24"/>
+        </w:rPr>
+      </w:pPr>
+      <w:r>
+        <w:rPr>
+          <w:sz w:val="24"/>
+          <w:szCs w:val="24"/>
+        </w:rPr>
+        <w:t>We can see that a vertical edge detector finds regions where there’s a transition from higher to lower values</w:t>
+      </w:r>
+    </w:p>
+    <w:p>
+      <w:pPr>
+        <w:rPr>
+          <w:sz w:val="24"/>
+          <w:szCs w:val="24"/>
+        </w:rPr>
+      </w:pPr>
+    </w:p>
+    <w:p>
+      <w:pPr>
+        <w:rPr>
+          <w:b/>
+          <w:bCs/>
+          <w:sz w:val="24"/>
+          <w:szCs w:val="24"/>
+        </w:rPr>
+      </w:pPr>
+      <w:r>
+        <w:rPr>
+          <w:b/>
+          <w:bCs/>
+          <w:sz w:val="24"/>
+          <w:szCs w:val="24"/>
+        </w:rPr>
+        <w:t>More Edge Detection</w:t>
+      </w:r>
+    </w:p>
+    <w:p>
+      <w:pPr>
+        <w:rPr>
+          <w:sz w:val="24"/>
+          <w:szCs w:val="24"/>
+        </w:rPr>
+      </w:pPr>
+      <w:r>
+        <w:rPr>
+          <w:sz w:val="24"/>
+          <w:szCs w:val="24"/>
+        </w:rPr>
+        <w:t>If the transition is inverse, from lower values to higher ones, then</w:t>
+      </w:r>
+      <w:r>
+        <w:rPr>
+          <w:sz w:val="24"/>
+          <w:szCs w:val="24"/>
+        </w:rPr>
+        <w:t xml:space="preserve">, in our case, </w:t>
+      </w:r>
+      <w:r>
+        <w:rPr>
+          <w:sz w:val="24"/>
+          <w:szCs w:val="24"/>
+        </w:rPr>
+        <w:t>the result of the convolution would be a matrix composed on 0 and -30</w:t>
+      </w:r>
+    </w:p>
+    <w:p>
+      <w:pPr>
+        <w:rPr>
+          <w:sz w:val="24"/>
+          <w:szCs w:val="24"/>
+        </w:rPr>
+      </w:pPr>
+      <w:r>
+        <w:rPr>
+          <w:sz w:val="24"/>
+          <w:szCs w:val="24"/>
+        </w:rPr>
+        <w:t>In the same fashion we can detect horizontal edges</w:t>
+      </w:r>
+    </w:p>
+    <w:p>
+      <w:pPr>
+        <w:rPr>
+          <w:sz w:val="24"/>
+          <w:szCs w:val="24"/>
+        </w:rPr>
+      </w:pPr>
+      <w:r>
+        <w:rPr>
+          <w:sz w:val="24"/>
+          <w:szCs w:val="24"/>
+        </w:rPr>
+        <w:lastRenderedPageBreak/>
+        <w:t>There are many types of filters</w:t>
+      </w:r>
+      <w:r>
+        <w:rPr>
+          <w:sz w:val="24"/>
+          <w:szCs w:val="24"/>
+        </w:rPr>
+        <w:t xml:space="preserve"> (the first one is called Prewitt)</w:t>
+      </w:r>
+      <w:r>
+        <w:rPr>
+          <w:sz w:val="24"/>
+          <w:szCs w:val="24"/>
+        </w:rPr>
+        <w:t>, for example the Sobel variant is more robust because it weighs more the central value</w:t>
+      </w:r>
+      <w:r>
+        <w:rPr>
+          <w:sz w:val="24"/>
+          <w:szCs w:val="24"/>
+        </w:rPr>
+        <w:t xml:space="preserve"> of each side</w:t>
+      </w:r>
+    </w:p>
+    <w:p>
+      <w:pPr>
+        <w:rPr>
+          <w:sz w:val="24"/>
+          <w:szCs w:val="24"/>
+        </w:rPr>
+      </w:pPr>
+      <w:r>
+        <w:rPr>
+          <w:sz w:val="24"/>
+          <w:szCs w:val="24"/>
+        </w:rPr>
+        <w:drawing>
+          <wp:inline distT="0" distB="0" distL="0" distR="0" wp14:anchorId="68E62F6A" wp14:editId="33289C94">
+            <wp:extent cx="5943600" cy="1459230"/>
+            <wp:effectExtent l="0" t="0" r="0" b="7620"/>
+            <wp:docPr id="4" name="Picture 4" descr="A picture containing line, text, diagram, font&#10;&#10;Description automatically generated"/>
+            <wp:cNvGraphicFramePr>
+              <a:graphicFrameLocks xmlns:a="http://schemas.openxmlformats.org/drawingml/2006/main" noChangeAspect="1"/>
+            </wp:cNvGraphicFramePr>
+            <a:graphic xmlns:a="http://schemas.openxmlformats.org/drawingml/2006/main">
+              <a:graphicData uri="http://schemas.openxmlformats.org/drawingml/2006/picture">
+                <pic:pic xmlns:pic="http://schemas.openxmlformats.org/drawingml/2006/picture">
+                  <pic:nvPicPr>
+                    <pic:cNvPr id="4" name="Picture 4" descr="A picture containing line, text, diagram, font&#10;&#10;Description automatically generated"/>
+                    <pic:cNvPicPr/>
+                  </pic:nvPicPr>
+                  <pic:blipFill>
+                    <a:blip r:embed="rId7"/>
+                    <a:stretch>
+                      <a:fillRect/>
+                    </a:stretch>
+                  </pic:blipFill>
+                  <pic:spPr>
+                    <a:xfrm>
+                      <a:off x="0" y="0"/>
+                      <a:ext cx="5943600" cy="1459230"/>
+                    </a:xfrm>
+                    <a:prstGeom prst="rect">
+                      <a:avLst/>
+                    </a:prstGeom>
+                  </pic:spPr>
+                </pic:pic>
+              </a:graphicData>
+            </a:graphic>
+          </wp:inline>
+        </w:drawing>
+      </w:r>
+    </w:p>
+    <w:p>
+      <w:pPr>
+        <w:rPr>
+          <w:sz w:val="24"/>
+          <w:szCs w:val="24"/>
+        </w:rPr>
+      </w:pPr>
+      <w:r>
+        <w:rPr>
+          <w:sz w:val="24"/>
+          <w:szCs w:val="24"/>
+        </w:rPr>
+        <w:t>Essentially, we would want to let the CNN learn the values of these filter so that it can extract the best features for the data set at hand and in addition to find edges of all kinds of inclinations</w:t>
+      </w:r>
+    </w:p>
+    <w:p>
+      <w:pPr>
+        <w:rPr>
+          <w:sz w:val="24"/>
+          <w:szCs w:val="24"/>
+        </w:rPr>
+      </w:pPr>
+      <w:r>
+        <w:rPr>
+          <w:sz w:val="24"/>
+          <w:szCs w:val="24"/>
+        </w:rPr>
+        <w:t>To do this, we treat each value of a filter as a weight</w:t>
+      </w:r>
+      <w:r>
+        <w:rPr>
+          <w:sz w:val="24"/>
+          <w:szCs w:val="24"/>
+        </w:rPr>
+        <w:t xml:space="preserve"> that is learned through backprop</w:t>
+      </w:r>
+    </w:p>
+    <w:p>
+      <w:pPr>
+        <w:rPr>
+          <w:sz w:val="24"/>
+          <w:szCs w:val="24"/>
+        </w:rPr>
+      </w:pPr>
+    </w:p>
+    <w:p>
+      <w:pPr>
+        <w:rPr>
+          <w:b/>
+          <w:bCs/>
+          <w:sz w:val="24"/>
+          <w:szCs w:val="24"/>
+        </w:rPr>
+      </w:pPr>
+      <w:r>
+        <w:rPr>
+          <w:b/>
+          <w:bCs/>
+          <w:sz w:val="24"/>
+          <w:szCs w:val="24"/>
+        </w:rPr>
+        <w:t>Padding</w:t>
+      </w:r>
+    </w:p>
+    <w:p>
+      <w:pPr>
+        <w:rPr>
+          <w:sz w:val="24"/>
+          <w:szCs w:val="24"/>
+        </w:rPr>
+      </w:pPr>
+      <w:r>
+        <w:rPr>
+          <w:sz w:val="24"/>
+          <w:szCs w:val="24"/>
+        </w:rPr>
+        <w:t xml:space="preserve">After applying the convolution, we end up with a matrix of the size n – f + 1 x n – f + 1, where n represents the size of the input image and f the size of the </w:t>
+      </w:r>
+      <w:r>
+        <w:rPr>
+          <w:sz w:val="24"/>
+          <w:szCs w:val="24"/>
+        </w:rPr>
+        <w:t>filter</w:t>
+      </w:r>
+    </w:p>
+    <w:p>
+      <w:pPr>
+        <w:rPr>
+          <w:sz w:val="24"/>
+          <w:szCs w:val="24"/>
+        </w:rPr>
+      </w:pPr>
+      <w:r>
+        <w:rPr>
+          <w:sz w:val="24"/>
+          <w:szCs w:val="24"/>
+        </w:rPr>
+        <w:t>Thus, there are some flaws:</w:t>
+      </w:r>
+      <w:r>
+        <w:rPr>
+          <w:b/>
+          <w:bCs/>
+          <w:sz w:val="24"/>
+          <w:szCs w:val="24"/>
+        </w:rPr>
+        <w:t xml:space="preserve"> </w:t>
+      </w:r>
+      <w:r>
+        <w:rPr>
+          <w:sz w:val="24"/>
+          <w:szCs w:val="24"/>
+        </w:rPr>
+        <w:t>by applying many convolutions, we end up with a smaller and smaller output and we do not take into consideration values that are on the edge of the image</w:t>
+      </w:r>
+    </w:p>
+    <w:p>
+      <w:pPr>
+        <w:rPr>
+          <w:sz w:val="24"/>
+          <w:szCs w:val="24"/>
+        </w:rPr>
+      </w:pPr>
+      <w:r>
+        <w:rPr>
+          <w:sz w:val="24"/>
+          <w:szCs w:val="24"/>
+        </w:rPr>
+        <w:t>To solve these problems, we can use a padding with zero values around the image, then the output after the convolution will have a size of n + 2p – f + 1 x n + 2p – f + 1</w:t>
+      </w:r>
+    </w:p>
+    <w:p>
+      <w:pPr>
+        <w:rPr>
+          <w:sz w:val="24"/>
+          <w:szCs w:val="24"/>
+        </w:rPr>
+      </w:pPr>
+      <w:r>
+        <w:rPr>
+          <w:sz w:val="24"/>
+          <w:szCs w:val="24"/>
+        </w:rPr>
+        <w:t>There are 2 types of convolutions:</w:t>
+      </w:r>
+    </w:p>
+    <w:p>
+      <w:pPr>
+        <w:rPr>
+          <w:sz w:val="24"/>
+          <w:szCs w:val="24"/>
+        </w:rPr>
+      </w:pPr>
+      <w:r>
+        <w:rPr>
+          <w:sz w:val="24"/>
+          <w:szCs w:val="24"/>
+        </w:rPr>
+        <w:t xml:space="preserve">Valid </w:t>
+      </w:r>
+      <w:r>
+        <w:rPr>
+          <w:sz w:val="24"/>
+          <w:szCs w:val="24"/>
+        </w:rPr>
+        <w:t>–</w:t>
+      </w:r>
+      <w:r>
+        <w:rPr>
+          <w:sz w:val="24"/>
+          <w:szCs w:val="24"/>
+        </w:rPr>
+        <w:t xml:space="preserve"> </w:t>
+      </w:r>
+      <w:r>
+        <w:rPr>
+          <w:sz w:val="24"/>
+          <w:szCs w:val="24"/>
+        </w:rPr>
+        <w:t>they have not padding</w:t>
+      </w:r>
+    </w:p>
+    <w:p>
+      <w:pPr>
+        <w:rPr>
+          <w:sz w:val="24"/>
+          <w:szCs w:val="24"/>
+        </w:rPr>
+      </w:pPr>
+      <w:r>
+        <w:rPr>
+          <w:sz w:val="24"/>
+          <w:szCs w:val="24"/>
+        </w:rPr>
+        <w:t>Same – pad so that the output size is the same as the input size</w:t>
+      </w:r>
+      <w:r>
+        <w:rPr>
+          <w:sz w:val="24"/>
+          <w:szCs w:val="24"/>
+        </w:rPr>
+        <w:t xml:space="preserve"> (p = (f – 1) / 2)</w:t>
+      </w:r>
+    </w:p>
+    <w:p>
+      <w:pPr>
+        <w:rPr>
+          <w:sz w:val="24"/>
+          <w:szCs w:val="24"/>
+        </w:rPr>
+      </w:pPr>
+      <w:r>
+        <w:rPr>
+          <w:sz w:val="24"/>
+          <w:szCs w:val="24"/>
+        </w:rPr>
+        <w:t xml:space="preserve">The filter size is usually odd </w:t>
+      </w:r>
+      <w:r>
+        <w:rPr>
+          <w:sz w:val="24"/>
+          <w:szCs w:val="24"/>
+        </w:rPr>
+        <w:t xml:space="preserve">(by convention) </w:t>
+      </w:r>
+      <w:r>
+        <w:rPr>
+          <w:sz w:val="24"/>
+          <w:szCs w:val="24"/>
+        </w:rPr>
+        <w:t>because in this way we have a central value when we apply it and because we can pad symmetrically on the left and right of the image</w:t>
+      </w:r>
+    </w:p>
+    <w:p>
+      <w:pPr>
+        <w:rPr>
+          <w:sz w:val="24"/>
+          <w:szCs w:val="24"/>
+        </w:rPr>
+      </w:pPr>
+      <w:r>
+        <w:rPr>
+          <w:sz w:val="24"/>
+          <w:szCs w:val="24"/>
+        </w:rPr>
+        <w:t>Common filters are 1x1, 3x3, 5x5 and 7x7</w:t>
+      </w:r>
+    </w:p>
+    <w:p>
+      <w:pPr>
+        <w:rPr>
           <w:sz w:val="24"/>
           <w:szCs w:val="24"/>
         </w:rPr>

</xml_diff>

<commit_message>
added notes about strided convs and conv layers
</commit_message>
<xml_diff>
--- a/Course 4 - Convolutional Neural Networks/Week 1/Week 1 - Notes.docx
+++ b/Course 4 - Convolutional Neural Networks/Week 1/Week 1 - Notes.docx
@@ -100,33 +100,52 @@
           <w:sz w:val="24"/>
           <w:szCs w:val="24"/>
         </w:rPr>
-        <w:t>There are multiple compute vision problems like image classification, object detection and neural style transfer</w:t>
-      </w:r>
-    </w:p>
-    <w:p>
-      <w:pPr>
-        <w:rPr>
-          <w:sz w:val="24"/>
-          <w:szCs w:val="24"/>
-        </w:rPr>
-      </w:pPr>
-      <w:r>
-        <w:rPr>
-          <w:sz w:val="24"/>
-          <w:szCs w:val="24"/>
-        </w:rPr>
-        <w:t>CNNs appeared because you cannot use classical fully connected NN to learn from images because the input size and the number of weights would be of the order of millions or even billions</w:t>
-      </w:r>
-    </w:p>
-    <w:p>
-      <w:pPr>
-        <w:rPr>
-          <w:sz w:val="24"/>
-          <w:szCs w:val="24"/>
-        </w:rPr>
-      </w:pPr>
-      <w:r>
-        <w:rPr>
+        <w:t xml:space="preserve">There are multiple compute vision problems like image classification, object detection and neural style </w:t>
+      </w:r>
+      <w:proofErr w:type="gramStart"/>
+      <w:r>
+        <w:rPr>
+          <w:sz w:val="24"/>
+          <w:szCs w:val="24"/>
+        </w:rPr>
+        <w:t>transfer</w:t>
+      </w:r>
+      <w:proofErr w:type="gramEnd"/>
+    </w:p>
+    <w:p>
+      <w:pPr>
+        <w:rPr>
+          <w:sz w:val="24"/>
+          <w:szCs w:val="24"/>
+        </w:rPr>
+      </w:pPr>
+      <w:r>
+        <w:rPr>
+          <w:sz w:val="24"/>
+          <w:szCs w:val="24"/>
+        </w:rPr>
+        <w:t xml:space="preserve">CNNs appeared because you cannot use classical fully connected NN to learn from images because the input size and the number of weights would be of the order of millions or even </w:t>
+      </w:r>
+      <w:proofErr w:type="gramStart"/>
+      <w:r>
+        <w:rPr>
+          <w:sz w:val="24"/>
+          <w:szCs w:val="24"/>
+        </w:rPr>
+        <w:t>billions</w:t>
+      </w:r>
+      <w:proofErr w:type="gramEnd"/>
+    </w:p>
+    <w:p>
+      <w:pPr>
+        <w:rPr>
+          <w:sz w:val="24"/>
+          <w:szCs w:val="24"/>
+        </w:rPr>
+      </w:pPr>
+      <w:r>
+        <w:rPr>
+          <w:noProof/>
           <w:sz w:val="24"/>
           <w:szCs w:val="24"/>
         </w:rPr>
@@ -249,18 +268,35 @@
           <w:sz w:val="24"/>
           <w:szCs w:val="24"/>
         </w:rPr>
-        <w:t xml:space="preserve"> which means that you multiply each pixel with the corresponding filter value and in the end you just add the values</w:t>
-      </w:r>
-    </w:p>
-    <w:p>
-      <w:pPr>
-        <w:rPr>
-          <w:sz w:val="24"/>
-          <w:szCs w:val="24"/>
-        </w:rPr>
-      </w:pPr>
-      <w:r>
-        <w:rPr>
+        <w:t xml:space="preserve"> which means that you multiply each pixel with the corresponding filter value and in the </w:t>
+      </w:r>
+      <w:proofErr w:type="gramStart"/>
+      <w:r>
+        <w:rPr>
+          <w:sz w:val="24"/>
+          <w:szCs w:val="24"/>
+        </w:rPr>
+        <w:t>end</w:t>
+      </w:r>
+      <w:proofErr w:type="gramEnd"/>
+      <w:r>
+        <w:rPr>
+          <w:sz w:val="24"/>
+          <w:szCs w:val="24"/>
+        </w:rPr>
+        <w:t xml:space="preserve"> you just add the values</w:t>
+      </w:r>
+    </w:p>
+    <w:p>
+      <w:pPr>
+        <w:rPr>
+          <w:sz w:val="24"/>
+          <w:szCs w:val="24"/>
+        </w:rPr>
+      </w:pPr>
+      <w:r>
+        <w:rPr>
+          <w:noProof/>
           <w:sz w:val="24"/>
           <w:szCs w:val="24"/>
         </w:rPr>
@@ -314,18 +350,28 @@
           <w:sz w:val="24"/>
           <w:szCs w:val="24"/>
         </w:rPr>
-        <w:t>Higher values denote shades of white</w:t>
-      </w:r>
-    </w:p>
-    <w:p>
-      <w:pPr>
-        <w:rPr>
-          <w:sz w:val="24"/>
-          <w:szCs w:val="24"/>
-        </w:rPr>
-      </w:pPr>
-      <w:r>
-        <w:rPr>
+        <w:t xml:space="preserve">Higher values denote shades of </w:t>
+      </w:r>
+      <w:proofErr w:type="gramStart"/>
+      <w:r>
+        <w:rPr>
+          <w:sz w:val="24"/>
+          <w:szCs w:val="24"/>
+        </w:rPr>
+        <w:t>white</w:t>
+      </w:r>
+      <w:proofErr w:type="gramEnd"/>
+    </w:p>
+    <w:p>
+      <w:pPr>
+        <w:rPr>
+          <w:sz w:val="24"/>
+          <w:szCs w:val="24"/>
+        </w:rPr>
+      </w:pPr>
+      <w:r>
+        <w:rPr>
+          <w:noProof/>
           <w:sz w:val="24"/>
           <w:szCs w:val="24"/>
         </w:rPr>
@@ -385,8 +431,17 @@
           <w:sz w:val="24"/>
           <w:szCs w:val="24"/>
         </w:rPr>
-        <w:t>We can see that a vertical edge detector finds regions where there’s a transition from higher to lower values</w:t>
-      </w:r>
+        <w:t xml:space="preserve">We can see that a vertical edge detector finds regions where there’s a transition from higher to lower </w:t>
+      </w:r>
+      <w:proofErr w:type="gramStart"/>
+      <w:r>
+        <w:rPr>
+          <w:sz w:val="24"/>
+          <w:szCs w:val="24"/>
+        </w:rPr>
+        <w:t>values</w:t>
+      </w:r>
+      <w:proofErr w:type="gramEnd"/>
     </w:p>
     <w:p>
       <w:pPr>
@@ -493,18 +548,28 @@
           <w:sz w:val="24"/>
           <w:szCs w:val="24"/>
         </w:rPr>
-        <w:t xml:space="preserve"> of each side</w:t>
-      </w:r>
-    </w:p>
-    <w:p>
-      <w:pPr>
-        <w:rPr>
-          <w:sz w:val="24"/>
-          <w:szCs w:val="24"/>
-        </w:rPr>
-      </w:pPr>
-      <w:r>
-        <w:rPr>
+        <w:t xml:space="preserve"> of each </w:t>
+      </w:r>
+      <w:proofErr w:type="gramStart"/>
+      <w:r>
+        <w:rPr>
+          <w:sz w:val="24"/>
+          <w:szCs w:val="24"/>
+        </w:rPr>
+        <w:t>side</w:t>
+      </w:r>
+      <w:proofErr w:type="gramEnd"/>
+    </w:p>
+    <w:p>
+      <w:pPr>
+        <w:rPr>
+          <w:sz w:val="24"/>
+          <w:szCs w:val="24"/>
+        </w:rPr>
+      </w:pPr>
+      <w:r>
+        <w:rPr>
+          <w:noProof/>
           <w:sz w:val="24"/>
           <w:szCs w:val="24"/>
         </w:rPr>
@@ -557,8 +622,17 @@
           <w:sz w:val="24"/>
           <w:szCs w:val="24"/>
         </w:rPr>
-        <w:t>Essentially, we would want to let the CNN learn the values of these filter so that it can extract the best features for the data set at hand and in addition to find edges of all kinds of inclinations</w:t>
-      </w:r>
+        <w:t xml:space="preserve">Essentially, we would want to let the CNN learn the values of these filter so that it can extract the best features for the data set at hand and in addition to find edges of all kinds of </w:t>
+      </w:r>
+      <w:proofErr w:type="gramStart"/>
+      <w:r>
+        <w:rPr>
+          <w:sz w:val="24"/>
+          <w:szCs w:val="24"/>
+        </w:rPr>
+        <w:t>inclinations</w:t>
+      </w:r>
+      <w:proofErr w:type="gramEnd"/>
     </w:p>
     <w:p>
       <w:pPr>
@@ -579,8 +653,17 @@
           <w:sz w:val="24"/>
           <w:szCs w:val="24"/>
         </w:rPr>
-        <w:t xml:space="preserve"> that is learned through backprop</w:t>
-      </w:r>
+        <w:t xml:space="preserve"> that is learned through </w:t>
+      </w:r>
+      <w:proofErr w:type="gramStart"/>
+      <w:r>
+        <w:rPr>
+          <w:sz w:val="24"/>
+          <w:szCs w:val="24"/>
+        </w:rPr>
+        <w:t>backprop</w:t>
+      </w:r>
+      <w:proofErr w:type="gramEnd"/>
     </w:p>
     <w:p>
       <w:pPr>
@@ -623,6 +706,7 @@
         </w:rPr>
         <w:t xml:space="preserve">After applying the convolution, we end up with a matrix of the size n – f + 1 x n – f + 1, where n represents the size of the input image and f the size of the </w:t>
       </w:r>
+      <w:proofErr w:type="gramStart"/>
       <w:r>
         <w:rPr>
           <w:sz w:val="24"/>
@@ -630,6 +714,7 @@
         </w:rPr>
         <w:t>filter</w:t>
       </w:r>
+      <w:proofErr w:type="gramEnd"/>
     </w:p>
     <w:p>
       <w:pPr>
@@ -659,23 +744,41 @@
           <w:sz w:val="24"/>
           <w:szCs w:val="24"/>
         </w:rPr>
-        <w:t>by applying many convolutions, we end up with a smaller and smaller output and we do not take into consideration values that are on the edge of the image</w:t>
-      </w:r>
-    </w:p>
-    <w:p>
-      <w:pPr>
-        <w:rPr>
-          <w:sz w:val="24"/>
-          <w:szCs w:val="24"/>
-        </w:rPr>
-      </w:pPr>
-      <w:r>
-        <w:rPr>
-          <w:sz w:val="24"/>
-          <w:szCs w:val="24"/>
-        </w:rPr>
-        <w:t>To solve these problems, we can use a padding with zero values around the image, then the output after the convolution will have a size of n + 2p – f + 1 x n + 2p – f + 1</w:t>
-      </w:r>
+        <w:t xml:space="preserve">by applying many convolutions, we end up with a smaller and smaller output and we do not take into consideration values that are on the edge of the </w:t>
+      </w:r>
+      <w:proofErr w:type="gramStart"/>
+      <w:r>
+        <w:rPr>
+          <w:sz w:val="24"/>
+          <w:szCs w:val="24"/>
+        </w:rPr>
+        <w:t>image</w:t>
+      </w:r>
+      <w:proofErr w:type="gramEnd"/>
+    </w:p>
+    <w:p>
+      <w:pPr>
+        <w:rPr>
+          <w:sz w:val="24"/>
+          <w:szCs w:val="24"/>
+        </w:rPr>
+      </w:pPr>
+      <w:r>
+        <w:rPr>
+          <w:sz w:val="24"/>
+          <w:szCs w:val="24"/>
+        </w:rPr>
+        <w:t xml:space="preserve">To solve these problems, we can use a padding with zero values around the image, then the output after the convolution will have a size of n + 2p – f + 1 x n + 2p – f + </w:t>
+      </w:r>
+      <w:proofErr w:type="gramStart"/>
+      <w:r>
+        <w:rPr>
+          <w:sz w:val="24"/>
+          <w:szCs w:val="24"/>
+        </w:rPr>
+        <w:t>1</w:t>
+      </w:r>
+      <w:proofErr w:type="gramEnd"/>
     </w:p>
     <w:p>
       <w:pPr>
@@ -725,8 +828,17 @@
           <w:sz w:val="24"/>
           <w:szCs w:val="24"/>
         </w:rPr>
-        <w:t>they have not padding</w:t>
-      </w:r>
+        <w:t xml:space="preserve">they have not </w:t>
+      </w:r>
+      <w:proofErr w:type="gramStart"/>
+      <w:r>
+        <w:rPr>
+          <w:sz w:val="24"/>
+          <w:szCs w:val="24"/>
+        </w:rPr>
+        <w:t>padding</w:t>
+      </w:r>
+      <w:proofErr w:type="gramEnd"/>
     </w:p>
     <w:p>
       <w:pPr>
@@ -776,23 +888,798 @@
           <w:sz w:val="24"/>
           <w:szCs w:val="24"/>
         </w:rPr>
-        <w:t>because in this way we have a central value when we apply it and because we can pad symmetrically on the left and right of the image</w:t>
-      </w:r>
-    </w:p>
-    <w:p>
-      <w:pPr>
-        <w:rPr>
-          <w:sz w:val="24"/>
-          <w:szCs w:val="24"/>
-        </w:rPr>
-      </w:pPr>
-      <w:r>
-        <w:rPr>
-          <w:sz w:val="24"/>
-          <w:szCs w:val="24"/>
-        </w:rPr>
-        <w:t>Common filters are 1x1, 3x3, 5x5 and 7x7</w:t>
-      </w:r>
+        <w:t xml:space="preserve">because in this way we have a central value when we apply it and because we can pad symmetrically on the left and right of the </w:t>
+      </w:r>
+      <w:proofErr w:type="gramStart"/>
+      <w:r>
+        <w:rPr>
+          <w:sz w:val="24"/>
+          <w:szCs w:val="24"/>
+        </w:rPr>
+        <w:t>image</w:t>
+      </w:r>
+      <w:proofErr w:type="gramEnd"/>
+    </w:p>
+    <w:p>
+      <w:pPr>
+        <w:rPr>
+          <w:sz w:val="24"/>
+          <w:szCs w:val="24"/>
+        </w:rPr>
+      </w:pPr>
+      <w:r>
+        <w:rPr>
+          <w:sz w:val="24"/>
+          <w:szCs w:val="24"/>
+        </w:rPr>
+        <w:t xml:space="preserve">Common filters are 1x1, 3x3, 5x5 and </w:t>
+      </w:r>
+      <w:proofErr w:type="gramStart"/>
+      <w:r>
+        <w:rPr>
+          <w:sz w:val="24"/>
+          <w:szCs w:val="24"/>
+        </w:rPr>
+        <w:t>7x7</w:t>
+      </w:r>
+      <w:proofErr w:type="gramEnd"/>
+    </w:p>
+    <w:p>
+      <w:pPr>
+        <w:rPr>
+          <w:sz w:val="24"/>
+          <w:szCs w:val="24"/>
+        </w:rPr>
+      </w:pPr>
+    </w:p>
+    <w:p>
+      <w:pPr>
+        <w:rPr>
+          <w:b/>
+          <w:bCs/>
+          <w:sz w:val="24"/>
+          <w:szCs w:val="24"/>
+        </w:rPr>
+      </w:pPr>
+      <w:proofErr w:type="spellStart"/>
+      <w:r>
+        <w:rPr>
+          <w:b/>
+          <w:bCs/>
+          <w:sz w:val="24"/>
+          <w:szCs w:val="24"/>
+        </w:rPr>
+        <w:t>Strided</w:t>
+      </w:r>
+      <w:proofErr w:type="spellEnd"/>
+      <w:r>
+        <w:rPr>
+          <w:b/>
+          <w:bCs/>
+          <w:sz w:val="24"/>
+          <w:szCs w:val="24"/>
+        </w:rPr>
+        <w:t xml:space="preserve"> Convolutions</w:t>
+      </w:r>
+    </w:p>
+    <w:p>
+      <w:pPr>
+        <w:rPr>
+          <w:sz w:val="24"/>
+          <w:szCs w:val="24"/>
+        </w:rPr>
+      </w:pPr>
+      <w:r>
+        <w:rPr>
+          <w:sz w:val="24"/>
+          <w:szCs w:val="24"/>
+        </w:rPr>
+        <w:t xml:space="preserve">You may want to use a </w:t>
+      </w:r>
+      <w:proofErr w:type="spellStart"/>
+      <w:r>
+        <w:rPr>
+          <w:sz w:val="24"/>
+          <w:szCs w:val="24"/>
+        </w:rPr>
+        <w:t>strided</w:t>
+      </w:r>
+      <w:proofErr w:type="spellEnd"/>
+      <w:r>
+        <w:rPr>
+          <w:sz w:val="24"/>
+          <w:szCs w:val="24"/>
+        </w:rPr>
+        <w:t xml:space="preserve"> convolution, so to move the kernel over the input by jumping a number of values (columns or rows)</w:t>
+      </w:r>
+    </w:p>
+    <w:p>
+      <w:pPr>
+        <w:rPr>
+          <w:sz w:val="24"/>
+          <w:szCs w:val="24"/>
+        </w:rPr>
+      </w:pPr>
+      <w:r>
+        <w:rPr>
+          <w:sz w:val="24"/>
+          <w:szCs w:val="24"/>
+        </w:rPr>
+        <w:lastRenderedPageBreak/>
+        <w:t xml:space="preserve">If we use a stride of 2, we move the kernel by 2 positions, also a stride of 1 is the basic movement of the </w:t>
+      </w:r>
+      <w:proofErr w:type="gramStart"/>
+      <w:r>
+        <w:rPr>
+          <w:sz w:val="24"/>
+          <w:szCs w:val="24"/>
+        </w:rPr>
+        <w:t>kernel</w:t>
+      </w:r>
+      <w:proofErr w:type="gramEnd"/>
+    </w:p>
+    <w:p>
+      <w:pPr>
+        <w:rPr>
+          <w:sz w:val="24"/>
+          <w:szCs w:val="24"/>
+        </w:rPr>
+      </w:pPr>
+      <w:r>
+        <w:rPr>
+          <w:sz w:val="24"/>
+          <w:szCs w:val="24"/>
+        </w:rPr>
+        <w:t>The dimension of the output can be computed by using the following formula:</w:t>
+      </w:r>
+    </w:p>
+    <w:p>
+      <w:pPr>
+        <w:rPr>
+          <w:sz w:val="24"/>
+          <w:szCs w:val="24"/>
+        </w:rPr>
+      </w:pPr>
+      <w:r>
+        <w:rPr>
+          <w:sz w:val="24"/>
+          <w:szCs w:val="24"/>
+        </w:rPr>
+        <w:drawing>
+          <wp:inline distT="0" distB="0" distL="0" distR="0" wp14:anchorId="6F70F210" wp14:editId="5B0333FE">
+            <wp:extent cx="2524477" cy="1009791"/>
+            <wp:effectExtent l="0" t="0" r="9525" b="0"/>
+            <wp:docPr id="6" name="Picture 6" descr="A picture containing font, text, number, line&#10;&#10;Description automatically generated"/>
+            <wp:cNvGraphicFramePr>
+              <a:graphicFrameLocks xmlns:a="http://schemas.openxmlformats.org/drawingml/2006/main" noChangeAspect="1"/>
+            </wp:cNvGraphicFramePr>
+            <a:graphic xmlns:a="http://schemas.openxmlformats.org/drawingml/2006/main">
+              <a:graphicData uri="http://schemas.openxmlformats.org/drawingml/2006/picture">
+                <pic:pic xmlns:pic="http://schemas.openxmlformats.org/drawingml/2006/picture">
+                  <pic:nvPicPr>
+                    <pic:cNvPr id="6" name="Picture 6" descr="A picture containing font, text, number, line&#10;&#10;Description automatically generated"/>
+                    <pic:cNvPicPr/>
+                  </pic:nvPicPr>
+                  <pic:blipFill>
+                    <a:blip r:embed="rId8"/>
+                    <a:stretch>
+                      <a:fillRect/>
+                    </a:stretch>
+                  </pic:blipFill>
+                  <pic:spPr>
+                    <a:xfrm>
+                      <a:off x="0" y="0"/>
+                      <a:ext cx="2524477" cy="1009791"/>
+                    </a:xfrm>
+                    <a:prstGeom prst="rect">
+                      <a:avLst/>
+                    </a:prstGeom>
+                  </pic:spPr>
+                </pic:pic>
+              </a:graphicData>
+            </a:graphic>
+          </wp:inline>
+        </w:drawing>
+      </w:r>
+      <w:r>
+        <w:rPr>
+          <w:sz w:val="24"/>
+          <w:szCs w:val="24"/>
+        </w:rPr>
+        <w:t xml:space="preserve"> (</w:t>
+      </w:r>
+      <w:proofErr w:type="spellStart"/>
+      <w:proofErr w:type="gramStart"/>
+      <w:r>
+        <w:rPr>
+          <w:sz w:val="24"/>
+          <w:szCs w:val="24"/>
+        </w:rPr>
+        <w:t>nxn</w:t>
+      </w:r>
+      <w:proofErr w:type="spellEnd"/>
+      <w:proofErr w:type="gramEnd"/>
+      <w:r>
+        <w:rPr>
+          <w:sz w:val="24"/>
+          <w:szCs w:val="24"/>
+        </w:rPr>
+        <w:t xml:space="preserve"> image, </w:t>
+      </w:r>
+      <w:proofErr w:type="spellStart"/>
+      <w:r>
+        <w:rPr>
+          <w:sz w:val="24"/>
+          <w:szCs w:val="24"/>
+        </w:rPr>
+        <w:t>fxf</w:t>
+      </w:r>
+      <w:proofErr w:type="spellEnd"/>
+      <w:r>
+        <w:rPr>
+          <w:sz w:val="24"/>
+          <w:szCs w:val="24"/>
+        </w:rPr>
+        <w:t xml:space="preserve"> filter, padding p, stride s)</w:t>
+      </w:r>
+    </w:p>
+    <w:p>
+      <w:pPr>
+        <w:rPr>
+          <w:rStyle w:val="Hyperlink"/>
+        </w:rPr>
+      </w:pPr>
+      <w:hyperlink r:id="rId9" w:history="1">
+        <w:r>
+          <w:rPr>
+            <w:rStyle w:val="Hyperlink"/>
+          </w:rPr>
+          <w:t>image processing - 2D convolution: Flipping the kernel? - Computer Science Stack Exchange</w:t>
+        </w:r>
+      </w:hyperlink>
+    </w:p>
+    <w:p>
+      <w:pPr>
+        <w:rPr>
+          <w:sz w:val="24"/>
+          <w:szCs w:val="24"/>
+        </w:rPr>
+      </w:pPr>
+      <w:r>
+        <w:rPr>
+          <w:sz w:val="24"/>
+          <w:szCs w:val="24"/>
+        </w:rPr>
+        <w:t>Technically, we aren’t using convolutions, we are applying an operation called cross-</w:t>
+      </w:r>
+      <w:proofErr w:type="gramStart"/>
+      <w:r>
+        <w:rPr>
+          <w:sz w:val="24"/>
+          <w:szCs w:val="24"/>
+        </w:rPr>
+        <w:t>correlation</w:t>
+      </w:r>
+      <w:proofErr w:type="gramEnd"/>
+    </w:p>
+    <w:p>
+      <w:pPr>
+        <w:rPr>
+          <w:sz w:val="24"/>
+          <w:szCs w:val="24"/>
+        </w:rPr>
+      </w:pPr>
+      <w:r>
+        <w:rPr>
+          <w:sz w:val="24"/>
+          <w:szCs w:val="24"/>
+        </w:rPr>
+        <w:t>The convolution flips the kernel on both axis before applying it and this is the correct waw (it was coined in signal processing)</w:t>
+      </w:r>
+    </w:p>
+    <w:p>
+      <w:pPr>
+        <w:rPr>
+          <w:sz w:val="24"/>
+          <w:szCs w:val="24"/>
+        </w:rPr>
+      </w:pPr>
+      <w:r>
+        <w:rPr>
+          <w:sz w:val="24"/>
+          <w:szCs w:val="24"/>
+        </w:rPr>
+        <w:t>The convolution is associative, while the correlation is not</w:t>
+      </w:r>
+      <w:r>
+        <w:rPr>
+          <w:sz w:val="24"/>
+          <w:szCs w:val="24"/>
+        </w:rPr>
+        <w:t>: (A*</w:t>
+      </w:r>
+      <w:proofErr w:type="gramStart"/>
+      <w:r>
+        <w:rPr>
+          <w:sz w:val="24"/>
+          <w:szCs w:val="24"/>
+        </w:rPr>
+        <w:t>B)*</w:t>
+      </w:r>
+      <w:proofErr w:type="gramEnd"/>
+      <w:r>
+        <w:rPr>
+          <w:sz w:val="24"/>
+          <w:szCs w:val="24"/>
+        </w:rPr>
+        <w:t>C = A*(B*C)</w:t>
+      </w:r>
+    </w:p>
+    <w:p>
+      <w:pPr>
+        <w:rPr>
+          <w:sz w:val="24"/>
+          <w:szCs w:val="24"/>
+        </w:rPr>
+      </w:pPr>
+      <w:r>
+        <w:rPr>
+          <w:sz w:val="24"/>
+          <w:szCs w:val="24"/>
+        </w:rPr>
+        <w:t>Let’s say that you have an image with a single 1 in the center and 0 otherwise</w:t>
+      </w:r>
+      <w:r>
+        <w:rPr>
+          <w:sz w:val="24"/>
+          <w:szCs w:val="24"/>
+        </w:rPr>
+        <w:t xml:space="preserve"> + a kernel with values from 1 to 9 =&gt; by applying the convolution, you get the same kernel, but by applying cross-correlation you obtain the flipped kernel</w:t>
+      </w:r>
+    </w:p>
+    <w:p>
+      <w:pPr>
+        <w:rPr>
+          <w:sz w:val="24"/>
+          <w:szCs w:val="24"/>
+        </w:rPr>
+      </w:pPr>
+    </w:p>
+    <w:p>
+      <w:pPr>
+        <w:rPr>
+          <w:b/>
+          <w:bCs/>
+          <w:sz w:val="24"/>
+          <w:szCs w:val="24"/>
+        </w:rPr>
+      </w:pPr>
+      <w:r>
+        <w:rPr>
+          <w:b/>
+          <w:bCs/>
+          <w:sz w:val="24"/>
+          <w:szCs w:val="24"/>
+        </w:rPr>
+        <w:t>Convolutions Over Volume</w:t>
+      </w:r>
+    </w:p>
+    <w:p>
+      <w:pPr>
+        <w:rPr>
+          <w:sz w:val="24"/>
+          <w:szCs w:val="24"/>
+        </w:rPr>
+      </w:pPr>
+      <w:r>
+        <w:rPr>
+          <w:sz w:val="24"/>
+          <w:szCs w:val="24"/>
+        </w:rPr>
+        <w:t xml:space="preserve">In DL, the convolutions are applied over </w:t>
+      </w:r>
+      <w:proofErr w:type="gramStart"/>
+      <w:r>
+        <w:rPr>
+          <w:sz w:val="24"/>
+          <w:szCs w:val="24"/>
+        </w:rPr>
+        <w:t>volumes</w:t>
+      </w:r>
+      <w:proofErr w:type="gramEnd"/>
+    </w:p>
+    <w:p>
+      <w:pPr>
+        <w:rPr>
+          <w:sz w:val="24"/>
+          <w:szCs w:val="24"/>
+        </w:rPr>
+      </w:pPr>
+      <w:r>
+        <w:rPr>
+          <w:sz w:val="24"/>
+          <w:szCs w:val="24"/>
+        </w:rPr>
+        <w:t>For example, we use input images that have 3 channels, so the kernel also has 3 channels. However, the output has only one channel</w:t>
+      </w:r>
+    </w:p>
+    <w:p>
+      <w:pPr>
+        <w:rPr>
+          <w:sz w:val="24"/>
+          <w:szCs w:val="24"/>
+        </w:rPr>
+      </w:pPr>
+      <w:r>
+        <w:rPr>
+          <w:sz w:val="24"/>
+          <w:szCs w:val="24"/>
+        </w:rPr>
+        <w:drawing>
+          <wp:inline distT="0" distB="0" distL="0" distR="0" wp14:anchorId="54F8A23B" wp14:editId="6A7B1D20">
+            <wp:extent cx="4978400" cy="1864772"/>
+            <wp:effectExtent l="0" t="0" r="0" b="2540"/>
+            <wp:docPr id="7" name="Picture 7" descr="A calculator and a calculator&#10;&#10;Description automatically generated with low confidence"/>
+            <wp:cNvGraphicFramePr>
+              <a:graphicFrameLocks xmlns:a="http://schemas.openxmlformats.org/drawingml/2006/main" noChangeAspect="1"/>
+            </wp:cNvGraphicFramePr>
+            <a:graphic xmlns:a="http://schemas.openxmlformats.org/drawingml/2006/main">
+              <a:graphicData uri="http://schemas.openxmlformats.org/drawingml/2006/picture">
+                <pic:pic xmlns:pic="http://schemas.openxmlformats.org/drawingml/2006/picture">
+                  <pic:nvPicPr>
+                    <pic:cNvPr id="7" name="Picture 7" descr="A calculator and a calculator&#10;&#10;Description automatically generated with low confidence"/>
+                    <pic:cNvPicPr/>
+                  </pic:nvPicPr>
+                  <pic:blipFill>
+                    <a:blip r:embed="rId10"/>
+                    <a:stretch>
+                      <a:fillRect/>
+                    </a:stretch>
+                  </pic:blipFill>
+                  <pic:spPr>
+                    <a:xfrm>
+                      <a:off x="0" y="0"/>
+                      <a:ext cx="4981449" cy="1865914"/>
+                    </a:xfrm>
+                    <a:prstGeom prst="rect">
+                      <a:avLst/>
+                    </a:prstGeom>
+                  </pic:spPr>
+                </pic:pic>
+              </a:graphicData>
+            </a:graphic>
+          </wp:inline>
+        </w:drawing>
+      </w:r>
+    </w:p>
+    <w:p>
+      <w:pPr>
+        <w:rPr>
+          <w:sz w:val="24"/>
+          <w:szCs w:val="24"/>
+        </w:rPr>
+      </w:pPr>
+      <w:r>
+        <w:rPr>
+          <w:sz w:val="24"/>
+          <w:szCs w:val="24"/>
+        </w:rPr>
+        <w:t xml:space="preserve">The convolutions are applied in such a way that in one kernel with 3 channels, we can detect on type of edge in each color </w:t>
+      </w:r>
+      <w:proofErr w:type="gramStart"/>
+      <w:r>
+        <w:rPr>
+          <w:sz w:val="24"/>
+          <w:szCs w:val="24"/>
+        </w:rPr>
+        <w:t>channel</w:t>
+      </w:r>
+      <w:proofErr w:type="gramEnd"/>
+    </w:p>
+    <w:p>
+      <w:pPr>
+        <w:rPr>
+          <w:sz w:val="24"/>
+          <w:szCs w:val="24"/>
+        </w:rPr>
+      </w:pPr>
+      <w:r>
+        <w:rPr>
+          <w:sz w:val="24"/>
+          <w:szCs w:val="24"/>
+        </w:rPr>
+        <w:t xml:space="preserve">In DL, we usually apply several filter sin one </w:t>
+      </w:r>
+      <w:proofErr w:type="gramStart"/>
+      <w:r>
+        <w:rPr>
+          <w:sz w:val="24"/>
+          <w:szCs w:val="24"/>
+        </w:rPr>
+        <w:t>layer</w:t>
+      </w:r>
+      <w:proofErr w:type="gramEnd"/>
+      <w:r>
+        <w:rPr>
+          <w:sz w:val="24"/>
+          <w:szCs w:val="24"/>
+        </w:rPr>
+        <w:t>, so we extract many features out of the input</w:t>
+      </w:r>
+    </w:p>
+    <w:p>
+      <w:pPr>
+        <w:rPr>
+          <w:sz w:val="24"/>
+          <w:szCs w:val="24"/>
+        </w:rPr>
+      </w:pPr>
+      <w:r>
+        <w:rPr>
+          <w:sz w:val="24"/>
+          <w:szCs w:val="24"/>
+        </w:rPr>
+        <w:lastRenderedPageBreak/>
+        <w:t>For each filter we need to have as many channels as the input</w:t>
+      </w:r>
+    </w:p>
+    <w:p>
+      <w:pPr>
+        <w:rPr>
+          <w:sz w:val="24"/>
+          <w:szCs w:val="24"/>
+        </w:rPr>
+      </w:pPr>
+    </w:p>
+    <w:p>
+      <w:pPr>
+        <w:rPr>
+          <w:b/>
+          <w:bCs/>
+          <w:sz w:val="24"/>
+          <w:szCs w:val="24"/>
+        </w:rPr>
+      </w:pPr>
+      <w:r>
+        <w:rPr>
+          <w:b/>
+          <w:bCs/>
+          <w:sz w:val="24"/>
+          <w:szCs w:val="24"/>
+        </w:rPr>
+        <w:t>One Layer of a Convolutional Network</w:t>
+      </w:r>
+    </w:p>
+    <w:p>
+      <w:pPr>
+        <w:rPr>
+          <w:sz w:val="24"/>
+          <w:szCs w:val="24"/>
+        </w:rPr>
+      </w:pPr>
+      <w:r>
+        <w:rPr>
+          <w:sz w:val="24"/>
+          <w:szCs w:val="24"/>
+        </w:rPr>
+        <w:t xml:space="preserve">We can trace a parallel between CNNs and fully connected </w:t>
+      </w:r>
+      <w:proofErr w:type="gramStart"/>
+      <w:r>
+        <w:rPr>
+          <w:sz w:val="24"/>
+          <w:szCs w:val="24"/>
+        </w:rPr>
+        <w:t>NNs</w:t>
+      </w:r>
+      <w:proofErr w:type="gramEnd"/>
+    </w:p>
+    <w:p>
+      <w:pPr>
+        <w:rPr>
+          <w:sz w:val="24"/>
+          <w:szCs w:val="24"/>
+        </w:rPr>
+      </w:pPr>
+      <w:r>
+        <w:rPr>
+          <w:sz w:val="24"/>
+          <w:szCs w:val="24"/>
+        </w:rPr>
+        <w:t xml:space="preserve">a[l-1] are the inputs, w[l] the filters, b1 and b2 represent real values which are broadcasted to the </w:t>
+      </w:r>
+      <w:proofErr w:type="gramStart"/>
+      <w:r>
+        <w:rPr>
+          <w:sz w:val="24"/>
+          <w:szCs w:val="24"/>
+        </w:rPr>
+        <w:t>matrices</w:t>
+      </w:r>
+      <w:proofErr w:type="gramEnd"/>
+      <w:r>
+        <w:rPr>
+          <w:sz w:val="24"/>
+          <w:szCs w:val="24"/>
+        </w:rPr>
+        <w:t xml:space="preserve"> and we apply an activation function to obtain the a[l] output</w:t>
+      </w:r>
+    </w:p>
+    <w:p>
+      <w:pPr>
+        <w:rPr>
+          <w:sz w:val="24"/>
+          <w:szCs w:val="24"/>
+        </w:rPr>
+      </w:pPr>
+      <w:r>
+        <w:rPr>
+          <w:sz w:val="24"/>
+          <w:szCs w:val="24"/>
+        </w:rPr>
+        <w:t xml:space="preserve">a[l] is just a stacking of the results of applying several filters on the </w:t>
+      </w:r>
+      <w:proofErr w:type="gramStart"/>
+      <w:r>
+        <w:rPr>
+          <w:sz w:val="24"/>
+          <w:szCs w:val="24"/>
+        </w:rPr>
+        <w:t>input</w:t>
+      </w:r>
+      <w:proofErr w:type="gramEnd"/>
+    </w:p>
+    <w:p>
+      <w:pPr>
+        <w:rPr>
+          <w:sz w:val="24"/>
+          <w:szCs w:val="24"/>
+        </w:rPr>
+      </w:pPr>
+      <w:r>
+        <w:rPr>
+          <w:sz w:val="24"/>
+          <w:szCs w:val="24"/>
+        </w:rPr>
+        <w:drawing>
+          <wp:inline distT="0" distB="0" distL="0" distR="0" wp14:anchorId="3B80571C" wp14:editId="27924A1D">
+            <wp:extent cx="5850467" cy="3237758"/>
+            <wp:effectExtent l="0" t="0" r="0" b="1270"/>
+            <wp:docPr id="8" name="Picture 8" descr="A picture containing text, diagram, plan&#10;&#10;Description automatically generated"/>
+            <wp:cNvGraphicFramePr>
+              <a:graphicFrameLocks xmlns:a="http://schemas.openxmlformats.org/drawingml/2006/main" noChangeAspect="1"/>
+            </wp:cNvGraphicFramePr>
+            <a:graphic xmlns:a="http://schemas.openxmlformats.org/drawingml/2006/main">
+              <a:graphicData uri="http://schemas.openxmlformats.org/drawingml/2006/picture">
+                <pic:pic xmlns:pic="http://schemas.openxmlformats.org/drawingml/2006/picture">
+                  <pic:nvPicPr>
+                    <pic:cNvPr id="8" name="Picture 8" descr="A picture containing text, diagram, plan&#10;&#10;Description automatically generated"/>
+                    <pic:cNvPicPr/>
+                  </pic:nvPicPr>
+                  <pic:blipFill>
+                    <a:blip r:embed="rId11"/>
+                    <a:stretch>
+                      <a:fillRect/>
+                    </a:stretch>
+                  </pic:blipFill>
+                  <pic:spPr>
+                    <a:xfrm>
+                      <a:off x="0" y="0"/>
+                      <a:ext cx="5852122" cy="3238674"/>
+                    </a:xfrm>
+                    <a:prstGeom prst="rect">
+                      <a:avLst/>
+                    </a:prstGeom>
+                  </pic:spPr>
+                </pic:pic>
+              </a:graphicData>
+            </a:graphic>
+          </wp:inline>
+        </w:drawing>
+      </w:r>
+    </w:p>
+    <w:p>
+      <w:pPr>
+        <w:rPr>
+          <w:sz w:val="24"/>
+          <w:szCs w:val="24"/>
+        </w:rPr>
+      </w:pPr>
+      <w:r>
+        <w:rPr>
+          <w:sz w:val="24"/>
+          <w:szCs w:val="24"/>
+        </w:rPr>
+        <w:t xml:space="preserve">The number of params of a layer of a CNN is stable regardless of the input image </w:t>
+      </w:r>
+      <w:proofErr w:type="gramStart"/>
+      <w:r>
+        <w:rPr>
+          <w:sz w:val="24"/>
+          <w:szCs w:val="24"/>
+        </w:rPr>
+        <w:t>size</w:t>
+      </w:r>
+      <w:proofErr w:type="gramEnd"/>
+    </w:p>
+    <w:p>
+      <w:pPr>
+        <w:rPr>
+          <w:sz w:val="24"/>
+          <w:szCs w:val="24"/>
+        </w:rPr>
+      </w:pPr>
+      <w:r>
+        <w:rPr>
+          <w:sz w:val="24"/>
+          <w:szCs w:val="24"/>
+        </w:rPr>
+        <w:t>For a layer l of a CNN, we have the following dimensions:</w:t>
+      </w:r>
+    </w:p>
+    <w:p>
+      <w:pPr>
+        <w:rPr>
+          <w:sz w:val="24"/>
+          <w:szCs w:val="24"/>
+        </w:rPr>
+      </w:pPr>
+      <w:r>
+        <w:rPr>
+          <w:sz w:val="24"/>
+          <w:szCs w:val="24"/>
+        </w:rPr>
+        <w:drawing>
+          <wp:inline distT="0" distB="0" distL="0" distR="0" wp14:anchorId="0E4000F8" wp14:editId="0E025630">
+            <wp:extent cx="5236523" cy="2218266"/>
+            <wp:effectExtent l="0" t="0" r="2540" b="0"/>
+            <wp:docPr id="9" name="Picture 9" descr="A picture containing text, handwriting, font&#10;&#10;Description automatically generated"/>
+            <wp:cNvGraphicFramePr>
+              <a:graphicFrameLocks xmlns:a="http://schemas.openxmlformats.org/drawingml/2006/main" noChangeAspect="1"/>
+            </wp:cNvGraphicFramePr>
+            <a:graphic xmlns:a="http://schemas.openxmlformats.org/drawingml/2006/main">
+              <a:graphicData uri="http://schemas.openxmlformats.org/drawingml/2006/picture">
+                <pic:pic xmlns:pic="http://schemas.openxmlformats.org/drawingml/2006/picture">
+                  <pic:nvPicPr>
+                    <pic:cNvPr id="9" name="Picture 9" descr="A picture containing text, handwriting, font&#10;&#10;Description automatically generated"/>
+                    <pic:cNvPicPr/>
+                  </pic:nvPicPr>
+                  <pic:blipFill rotWithShape="1">
+                    <a:blip r:embed="rId12"/>
+                    <a:srcRect l="4987" t="2111" r="1421"/>
+                    <a:stretch/>
+                  </pic:blipFill>
+                  <pic:spPr bwMode="auto">
+                    <a:xfrm>
+                      <a:off x="0" y="0"/>
+                      <a:ext cx="5245759" cy="2222178"/>
+                    </a:xfrm>
+                    <a:prstGeom prst="rect">
+                      <a:avLst/>
+                    </a:prstGeom>
+                    <a:ln>
+                      <a:noFill/>
+                    </a:ln>
+                    <a:extLst>
+                      <a:ext uri="{53640926-AAD7-44D8-BBD7-CCE9431645EC}">
+                        <a14:shadowObscured xmlns:a14="http://schemas.microsoft.com/office/drawing/2010/main"/>
+                      </a:ext>
+                    </a:extLst>
+                  </pic:spPr>
+                </pic:pic>
+              </a:graphicData>
+            </a:graphic>
+          </wp:inline>
+        </w:drawing>
+      </w:r>
+    </w:p>
+    <w:p>
+      <w:pPr>
+        <w:rPr>
+          <w:sz w:val="24"/>
+          <w:szCs w:val="24"/>
+        </w:rPr>
+      </w:pPr>
     </w:p>
     <w:p>
       <w:pPr>
@@ -1249,6 +2136,30 @@
       <w:contextualSpacing/>
     </w:pPr>
   </w:style>
+  <w:style w:type="character" w:styleId="Hyperlink">
+    <w:name w:val="Hyperlink"/>
+    <w:basedOn w:val="DefaultParagraphFont"/>
+    <w:uiPriority w:val="99"/>
+    <w:semiHidden/>
+    <w:unhideWhenUsed/>
+    <w:rsid w:val="004D4002"/>
+    <w:rPr>
+      <w:color w:val="0000FF"/>
+      <w:u w:val="single"/>
+    </w:rPr>
+  </w:style>
+  <w:style w:type="character" w:styleId="FollowedHyperlink">
+    <w:name w:val="FollowedHyperlink"/>
+    <w:basedOn w:val="DefaultParagraphFont"/>
+    <w:uiPriority w:val="99"/>
+    <w:semiHidden/>
+    <w:unhideWhenUsed/>
+    <w:rsid w:val="00DB57D9"/>
+    <w:rPr>
+      <w:color w:val="954F72" w:themeColor="followedHyperlink"/>
+      <w:u w:val="single"/>
+    </w:rPr>
+  </w:style>
 </w:styles>
 </file>
 

</xml_diff>

<commit_message>
added an example of a conv net
</commit_message>
<xml_diff>
--- a/Course 4 - Convolutional Neural Networks/Week 1/Week 1 - Notes.docx
+++ b/Course 4 - Convolutional Neural Networks/Week 1/Week 1 - Notes.docx
@@ -1042,6 +1042,7 @@
       </w:pPr>
       <w:r>
         <w:rPr>
+          <w:noProof/>
           <w:sz w:val="24"/>
           <w:szCs w:val="24"/>
         </w:rPr>
@@ -1312,6 +1313,7 @@
       </w:pPr>
       <w:r>
         <w:rPr>
+          <w:noProof/>
           <w:sz w:val="24"/>
           <w:szCs w:val="24"/>
         </w:rPr>
@@ -1538,6 +1540,7 @@
       </w:pPr>
       <w:r>
         <w:rPr>
+          <w:noProof/>
           <w:sz w:val="24"/>
           <w:szCs w:val="24"/>
         </w:rPr>
@@ -1626,6 +1629,7 @@
       </w:pPr>
       <w:r>
         <w:rPr>
+          <w:noProof/>
           <w:sz w:val="24"/>
           <w:szCs w:val="24"/>
         </w:rPr>
@@ -1676,18 +1680,150 @@
     <w:p>
       <w:pPr>
         <w:rPr>
-          <w:sz w:val="24"/>
-          <w:szCs w:val="24"/>
-        </w:rPr>
-      </w:pPr>
-    </w:p>
-    <w:p>
-      <w:pPr>
-        <w:rPr>
-          <w:sz w:val="24"/>
-          <w:szCs w:val="24"/>
-        </w:rPr>
-      </w:pPr>
+          <w:b/>
+          <w:bCs/>
+          <w:sz w:val="24"/>
+          <w:szCs w:val="24"/>
+        </w:rPr>
+      </w:pPr>
+      <w:r>
+        <w:rPr>
+          <w:b/>
+          <w:bCs/>
+          <w:sz w:val="24"/>
+          <w:szCs w:val="24"/>
+        </w:rPr>
+        <w:lastRenderedPageBreak/>
+        <w:t>Simple Convolutional Network Example</w:t>
+      </w:r>
+    </w:p>
+    <w:p>
+      <w:pPr>
+        <w:rPr>
+          <w:sz w:val="24"/>
+          <w:szCs w:val="24"/>
+        </w:rPr>
+      </w:pPr>
+      <w:r>
+        <w:rPr>
+          <w:sz w:val="24"/>
+          <w:szCs w:val="24"/>
+        </w:rPr>
+        <w:t>In a CNN we usually use 3 types of layers: convolutions (CONV), pooling (POOL) and fully connected (FC)</w:t>
+      </w:r>
+    </w:p>
+    <w:p>
+      <w:pPr>
+        <w:rPr>
+          <w:sz w:val="24"/>
+          <w:szCs w:val="24"/>
+        </w:rPr>
+      </w:pPr>
+      <w:r>
+        <w:rPr>
+          <w:sz w:val="24"/>
+          <w:szCs w:val="24"/>
+        </w:rPr>
+        <w:t xml:space="preserve">The FC layer is the last one and the outputs of it are passed through a </w:t>
+      </w:r>
+      <w:proofErr w:type="spellStart"/>
+      <w:r>
+        <w:rPr>
+          <w:sz w:val="24"/>
+          <w:szCs w:val="24"/>
+        </w:rPr>
+        <w:t>softmax</w:t>
+      </w:r>
+      <w:proofErr w:type="spellEnd"/>
+      <w:r>
+        <w:rPr>
+          <w:sz w:val="24"/>
+          <w:szCs w:val="24"/>
+        </w:rPr>
+        <w:t xml:space="preserve"> or </w:t>
+      </w:r>
+      <w:proofErr w:type="gramStart"/>
+      <w:r>
+        <w:rPr>
+          <w:sz w:val="24"/>
+          <w:szCs w:val="24"/>
+        </w:rPr>
+        <w:t>a sigmoid</w:t>
+      </w:r>
+      <w:proofErr w:type="gramEnd"/>
+    </w:p>
+    <w:p>
+      <w:pPr>
+        <w:rPr>
+          <w:sz w:val="24"/>
+          <w:szCs w:val="24"/>
+        </w:rPr>
+      </w:pPr>
+      <w:r>
+        <w:rPr>
+          <w:sz w:val="24"/>
+          <w:szCs w:val="24"/>
+        </w:rPr>
+        <w:t xml:space="preserve">It’s extremely common to have the height and width of the data smaller as smaller as we progress through the network, and to have more and more </w:t>
+      </w:r>
+      <w:proofErr w:type="gramStart"/>
+      <w:r>
+        <w:rPr>
+          <w:sz w:val="24"/>
+          <w:szCs w:val="24"/>
+        </w:rPr>
+        <w:t>channels</w:t>
+      </w:r>
+      <w:proofErr w:type="gramEnd"/>
+    </w:p>
+    <w:p>
+      <w:pPr>
+        <w:rPr>
+          <w:sz w:val="24"/>
+          <w:szCs w:val="24"/>
+        </w:rPr>
+      </w:pPr>
+      <w:r>
+        <w:rPr>
+          <w:sz w:val="24"/>
+          <w:szCs w:val="24"/>
+        </w:rPr>
+        <w:drawing>
+          <wp:inline distT="0" distB="0" distL="0" distR="0" wp14:anchorId="10756E40" wp14:editId="1AABAFB2">
+            <wp:extent cx="5943600" cy="3221990"/>
+            <wp:effectExtent l="0" t="0" r="0" b="0"/>
+            <wp:docPr id="5" name="Picture 5" descr="A picture containing text, drawing, sketch, diagram&#10;&#10;Description automatically generated"/>
+            <wp:cNvGraphicFramePr>
+              <a:graphicFrameLocks xmlns:a="http://schemas.openxmlformats.org/drawingml/2006/main" noChangeAspect="1"/>
+            </wp:cNvGraphicFramePr>
+            <a:graphic xmlns:a="http://schemas.openxmlformats.org/drawingml/2006/main">
+              <a:graphicData uri="http://schemas.openxmlformats.org/drawingml/2006/picture">
+                <pic:pic xmlns:pic="http://schemas.openxmlformats.org/drawingml/2006/picture">
+                  <pic:nvPicPr>
+                    <pic:cNvPr id="5" name="Picture 5" descr="A picture containing text, drawing, sketch, diagram&#10;&#10;Description automatically generated"/>
+                    <pic:cNvPicPr/>
+                  </pic:nvPicPr>
+                  <pic:blipFill>
+                    <a:blip r:embed="rId13"/>
+                    <a:stretch>
+                      <a:fillRect/>
+                    </a:stretch>
+                  </pic:blipFill>
+                  <pic:spPr>
+                    <a:xfrm>
+                      <a:off x="0" y="0"/>
+                      <a:ext cx="5943600" cy="3221990"/>
+                    </a:xfrm>
+                    <a:prstGeom prst="rect">
+                      <a:avLst/>
+                    </a:prstGeom>
+                  </pic:spPr>
+                </pic:pic>
+              </a:graphicData>
+            </a:graphic>
+          </wp:inline>
+        </w:drawing>
+      </w:r>
     </w:p>
     <w:sectPr>
       <w:pgSz w:w="12240" w:h="15840"/>

</xml_diff>